<commit_message>
Removido ServicoContrato e ServicoRegistroDeOcorrencia. Persistencia no banco movida para classe modelo.
</commit_message>
<xml_diff>
--- a/RO.docx
+++ b/RO.docx
@@ -17,12 +17,12 @@
         <w:tblLook w:noVBand="0" w:val="01e0" w:noHBand="0" w:lastColumn="1" w:firstColumn="1" w:lastRow="1" w:firstRow="1"/>
       </w:tblPr>
       <w:tblGrid>
-        <w:gridCol w:w="1808"/>
-        <w:gridCol w:w="1985"/>
-        <w:gridCol w:w="1701"/>
+        <w:gridCol w:w="1807"/>
+        <w:gridCol w:w="1984"/>
+        <w:gridCol w:w="1703"/>
         <w:gridCol w:w="1702"/>
-        <w:gridCol w:w="1701"/>
-        <w:gridCol w:w="1485"/>
+        <w:gridCol w:w="1704"/>
+        <w:gridCol w:w="1482"/>
       </w:tblGrid>
       <w:tr>
         <w:trPr>
@@ -124,7 +124,7 @@
         </w:tc>
         <w:tc>
           <w:tcPr>
-            <w:tcW w:w="1701" w:type="dxa"/>
+            <w:tcW w:w="1704" w:type="dxa"/>
             <w:tcBorders>
               <w:top w:val="single" w:sz="4" w:space="0" w:color="000000"/>
               <w:left w:val="single" w:sz="4" w:space="0" w:color="000000"/>
@@ -176,13 +176,22 @@
                 <w:sz w:val="18"/>
                 <w:szCs w:val="18"/>
               </w:rPr>
-              <w:t>20/02/2021</w:t>
+              <w:t>30</w:t>
+            </w:r>
+            <w:r>
+              <w:rPr>
+                <w:rFonts w:cs="Arial" w:ascii="Arial" w:hAnsi="Arial"/>
+                <w:b/>
+                <w:sz w:val="18"/>
+                <w:szCs w:val="18"/>
+              </w:rPr>
+              <w:t>/12/2020</w:t>
             </w:r>
           </w:p>
         </w:tc>
         <w:tc>
           <w:tcPr>
-            <w:tcW w:w="1485" w:type="dxa"/>
+            <w:tcW w:w="1482" w:type="dxa"/>
             <w:tcBorders>
               <w:top w:val="single" w:sz="4" w:space="0" w:color="000000"/>
               <w:left w:val="single" w:sz="4" w:space="0" w:color="000000"/>
@@ -283,7 +292,7 @@
                       <wp:positionV relativeFrom="paragraph">
                         <wp:posOffset>-13335</wp:posOffset>
                       </wp:positionV>
-                      <wp:extent cx="184150" cy="184150"/>
+                      <wp:extent cx="186055" cy="186055"/>
                       <wp:effectExtent l="0" t="0" r="26035" b="26035"/>
                       <wp:wrapNone/>
                       <wp:docPr id="1" name="Rectangle 2"/>
@@ -294,7 +303,7 @@
                             <wps:spPr>
                               <a:xfrm>
                                 <a:off x="0" y="0"/>
-                                <a:ext cx="183600" cy="183600"/>
+                                <a:ext cx="185400" cy="185400"/>
                               </a:xfrm>
                               <a:prstGeom prst="rect">
                                 <a:avLst/>
@@ -322,7 +331,7 @@
                 </mc:Choice>
                 <mc:Fallback>
                   <w:pict>
-                    <v:rect id="shape_0" ID="Rectangle 2" stroked="t" style="position:absolute;margin-left:34.6pt;margin-top:-1.05pt;width:14.4pt;height:14.4pt;mso-wrap-style:none;v-text-anchor:middle" wp14:anchorId="1AA6B615">
+                    <v:rect id="shape_0" ID="Rectangle 2" stroked="t" style="position:absolute;margin-left:34.6pt;margin-top:-1.05pt;width:14.55pt;height:14.55pt;mso-wrap-style:none;v-text-anchor:middle" wp14:anchorId="1AA6B615">
                       <v:fill o:detectmouseclick="t" on="false"/>
                       <v:stroke color="black" weight="9360" joinstyle="miter" endcap="flat"/>
                       <w10:wrap type="none"/>
@@ -341,7 +350,7 @@
                       <wp:positionV relativeFrom="paragraph">
                         <wp:posOffset>-13335</wp:posOffset>
                       </wp:positionV>
-                      <wp:extent cx="184150" cy="184150"/>
+                      <wp:extent cx="186055" cy="186055"/>
                       <wp:effectExtent l="0" t="0" r="26035" b="26035"/>
                       <wp:wrapNone/>
                       <wp:docPr id="2" name="Rectangle 6"/>
@@ -352,7 +361,7 @@
                             <wps:spPr>
                               <a:xfrm>
                                 <a:off x="0" y="0"/>
-                                <a:ext cx="183600" cy="183600"/>
+                                <a:ext cx="185400" cy="185400"/>
                               </a:xfrm>
                               <a:prstGeom prst="rect">
                                 <a:avLst/>
@@ -380,7 +389,7 @@
                 </mc:Choice>
                 <mc:Fallback>
                   <w:pict>
-                    <v:rect id="shape_0" ID="Rectangle 6" stroked="t" style="position:absolute;margin-left:120.9pt;margin-top:-1.05pt;width:14.4pt;height:14.4pt;mso-wrap-style:none;v-text-anchor:middle" wp14:anchorId="08A3FC34">
+                    <v:rect id="shape_0" ID="Rectangle 6" stroked="t" style="position:absolute;margin-left:120.9pt;margin-top:-1.05pt;width:14.55pt;height:14.55pt;mso-wrap-style:none;v-text-anchor:middle" wp14:anchorId="08A3FC34">
                       <v:fill o:detectmouseclick="t" on="false"/>
                       <v:stroke color="black" weight="9360" joinstyle="miter" endcap="flat"/>
                       <w10:wrap type="none"/>
@@ -399,7 +408,7 @@
                       <wp:positionV relativeFrom="paragraph">
                         <wp:posOffset>-13335</wp:posOffset>
                       </wp:positionV>
-                      <wp:extent cx="184150" cy="184150"/>
+                      <wp:extent cx="186055" cy="186055"/>
                       <wp:effectExtent l="0" t="0" r="26035" b="26035"/>
                       <wp:wrapNone/>
                       <wp:docPr id="3" name="Rectangle 7"/>
@@ -410,7 +419,7 @@
                             <wps:spPr>
                               <a:xfrm>
                                 <a:off x="0" y="0"/>
-                                <a:ext cx="183600" cy="183600"/>
+                                <a:ext cx="185400" cy="185400"/>
                               </a:xfrm>
                               <a:prstGeom prst="rect">
                                 <a:avLst/>
@@ -438,7 +447,7 @@
                 </mc:Choice>
                 <mc:Fallback>
                   <w:pict>
-                    <v:rect id="shape_0" ID="Rectangle 7" stroked="t" style="position:absolute;margin-left:201.7pt;margin-top:-1.05pt;width:14.4pt;height:14.4pt;mso-wrap-style:none;v-text-anchor:middle" wp14:anchorId="160F0FB0">
+                    <v:rect id="shape_0" ID="Rectangle 7" stroked="t" style="position:absolute;margin-left:201.7pt;margin-top:-1.05pt;width:14.55pt;height:14.55pt;mso-wrap-style:none;v-text-anchor:middle" wp14:anchorId="160F0FB0">
                       <v:fill o:detectmouseclick="t" on="false"/>
                       <v:stroke color="black" weight="9360" joinstyle="miter" endcap="flat"/>
                       <w10:wrap type="none"/>
@@ -583,7 +592,7 @@
         </w:trPr>
         <w:tc>
           <w:tcPr>
-            <w:tcW w:w="3793" w:type="dxa"/>
+            <w:tcW w:w="3791" w:type="dxa"/>
             <w:gridSpan w:val="2"/>
             <w:tcBorders>
               <w:top w:val="single" w:sz="4" w:space="0" w:color="000000"/>
@@ -639,7 +648,7 @@
         </w:tc>
         <w:tc>
           <w:tcPr>
-            <w:tcW w:w="3403" w:type="dxa"/>
+            <w:tcW w:w="3405" w:type="dxa"/>
             <w:gridSpan w:val="2"/>
             <w:tcBorders>
               <w:top w:val="single" w:sz="4" w:space="0" w:color="000000"/>
@@ -756,7 +765,7 @@
         </w:trPr>
         <w:tc>
           <w:tcPr>
-            <w:tcW w:w="3793" w:type="dxa"/>
+            <w:tcW w:w="3791" w:type="dxa"/>
             <w:gridSpan w:val="2"/>
             <w:tcBorders>
               <w:top w:val="single" w:sz="4" w:space="0" w:color="000000"/>
@@ -812,7 +821,7 @@
         </w:tc>
         <w:tc>
           <w:tcPr>
-            <w:tcW w:w="6589" w:type="dxa"/>
+            <w:tcW w:w="6591" w:type="dxa"/>
             <w:gridSpan w:val="4"/>
             <w:tcBorders>
               <w:top w:val="single" w:sz="4" w:space="0" w:color="000000"/>
@@ -873,7 +882,7 @@
         </w:trPr>
         <w:tc>
           <w:tcPr>
-            <w:tcW w:w="1808" w:type="dxa"/>
+            <w:tcW w:w="1807" w:type="dxa"/>
             <w:tcBorders>
               <w:top w:val="single" w:sz="6" w:space="0" w:color="000000"/>
               <w:bottom w:val="single" w:sz="4" w:space="0" w:color="000000"/>
@@ -928,7 +937,7 @@
         </w:tc>
         <w:tc>
           <w:tcPr>
-            <w:tcW w:w="1985" w:type="dxa"/>
+            <w:tcW w:w="1984" w:type="dxa"/>
             <w:tcBorders>
               <w:top w:val="single" w:sz="6" w:space="0" w:color="000000"/>
               <w:bottom w:val="single" w:sz="4" w:space="0" w:color="000000"/>
@@ -983,7 +992,7 @@
         </w:tc>
         <w:tc>
           <w:tcPr>
-            <w:tcW w:w="6589" w:type="dxa"/>
+            <w:tcW w:w="6591" w:type="dxa"/>
             <w:gridSpan w:val="4"/>
             <w:tcBorders>
               <w:top w:val="single" w:sz="6" w:space="0" w:color="000000"/>
@@ -1370,7 +1379,7 @@
             <w:pPr>
               <w:pStyle w:val="Normal"/>
               <w:widowControl w:val="false"/>
-              <w:overflowPunct w:val="false"/>
+              <w:overflowPunct w:val="true"/>
               <w:jc w:val="center"/>
               <w:textAlignment w:val="auto"/>
               <w:rPr>
@@ -1559,16 +1568,36 @@
                 <w:szCs w:val="18"/>
               </w:rPr>
             </w:pPr>
-            <w:r>
-              <w:rPr>
-                <w:rFonts w:cs="Arial" w:ascii="Arial" w:hAnsi="Arial"/>
-                <w:sz w:val="18"/>
-                <w:szCs w:val="18"/>
-              </w:rPr>
-            </w:r>
             <w:bookmarkStart w:id="0" w:name="_Hlk316372779"/>
-            <w:bookmarkStart w:id="1" w:name="_Hlk316372779"/>
-            <w:bookmarkEnd w:id="1"/>
+            <w:bookmarkEnd w:id="0"/>
+            <w:r>
+              <w:rPr>
+                <w:rFonts w:cs="Arial" w:ascii="Arial" w:hAnsi="Arial"/>
+                <w:sz w:val="18"/>
+                <w:szCs w:val="18"/>
+              </w:rPr>
+              <w:t>Ciclano</w:t>
+            </w:r>
+          </w:p>
+          <w:p>
+            <w:pPr>
+              <w:pStyle w:val="Normal"/>
+              <w:widowControl w:val="false"/>
+              <w:jc w:val="center"/>
+              <w:rPr>
+                <w:rFonts w:ascii="Arial" w:hAnsi="Arial" w:cs="Arial"/>
+                <w:sz w:val="18"/>
+                <w:szCs w:val="18"/>
+              </w:rPr>
+            </w:pPr>
+            <w:r>
+              <w:rPr>
+                <w:rFonts w:cs="Arial" w:ascii="Arial" w:hAnsi="Arial"/>
+                <w:sz w:val="18"/>
+                <w:szCs w:val="18"/>
+              </w:rPr>
+              <w:t>5454</w:t>
+            </w:r>
           </w:p>
         </w:tc>
       </w:tr>
@@ -1945,7 +1974,7 @@
     <w:pPr>
       <w:widowControl/>
       <w:suppressAutoHyphens w:val="true"/>
-      <w:overflowPunct w:val="true"/>
+      <w:overflowPunct w:val="false"/>
       <w:bidi w:val="0"/>
       <w:spacing w:before="0" w:after="0"/>
       <w:jc w:val="left"/>
@@ -1968,7 +1997,7 @@
     <w:qFormat/>
     <w:rsid w:val="00513eb0"/>
     <w:pPr>
-      <w:overflowPunct w:val="false"/>
+      <w:overflowPunct w:val="true"/>
       <w:spacing w:lineRule="auto" w:line="276" w:before="200" w:after="0"/>
       <w:textAlignment w:val="auto"/>
       <w:outlineLvl w:val="3"/>
@@ -2220,7 +2249,7 @@
     <w:rsid w:val="00f970da"/>
     <w:pPr>
       <w:widowControl w:val="false"/>
-      <w:overflowPunct w:val="false"/>
+      <w:overflowPunct w:val="true"/>
       <w:ind w:left="737" w:hanging="737"/>
       <w:jc w:val="both"/>
       <w:textAlignment w:val="auto"/>
@@ -2237,7 +2266,7 @@
     <w:qFormat/>
     <w:rsid w:val="001108c4"/>
     <w:pPr>
-      <w:overflowPunct w:val="false"/>
+      <w:overflowPunct w:val="true"/>
       <w:spacing w:beforeAutospacing="1" w:afterAutospacing="1"/>
       <w:textAlignment w:val="auto"/>
     </w:pPr>

</xml_diff>

<commit_message>
Implementado classes de servico e método Edit
</commit_message>
<xml_diff>
--- a/RO.docx
+++ b/RO.docx
@@ -21,8 +21,8 @@
         <w:gridCol w:w="1984"/>
         <w:gridCol w:w="1703"/>
         <w:gridCol w:w="1702"/>
-        <w:gridCol w:w="1704"/>
-        <w:gridCol w:w="1482"/>
+        <w:gridCol w:w="1705"/>
+        <w:gridCol w:w="1481"/>
       </w:tblGrid>
       <w:tr>
         <w:trPr>
@@ -124,7 +124,7 @@
         </w:tc>
         <w:tc>
           <w:tcPr>
-            <w:tcW w:w="1704" w:type="dxa"/>
+            <w:tcW w:w="1705" w:type="dxa"/>
             <w:tcBorders>
               <w:top w:val="single" w:sz="4" w:space="0" w:color="000000"/>
               <w:left w:val="single" w:sz="4" w:space="0" w:color="000000"/>
@@ -176,22 +176,49 @@
                 <w:sz w:val="18"/>
                 <w:szCs w:val="18"/>
               </w:rPr>
-              <w:t>30</w:t>
-            </w:r>
-            <w:r>
-              <w:rPr>
-                <w:rFonts w:cs="Arial" w:ascii="Arial" w:hAnsi="Arial"/>
-                <w:b/>
-                <w:sz w:val="18"/>
-                <w:szCs w:val="18"/>
-              </w:rPr>
-              <w:t>/12/2020</w:t>
+              <w:t>0</w:t>
+            </w:r>
+            <w:r>
+              <w:rPr>
+                <w:rFonts w:cs="Arial" w:ascii="Arial" w:hAnsi="Arial"/>
+                <w:b/>
+                <w:sz w:val="18"/>
+                <w:szCs w:val="18"/>
+              </w:rPr>
+              <w:t>9</w:t>
+            </w:r>
+            <w:r>
+              <w:rPr>
+                <w:rFonts w:cs="Arial" w:ascii="Arial" w:hAnsi="Arial"/>
+                <w:b/>
+                <w:sz w:val="18"/>
+                <w:szCs w:val="18"/>
+              </w:rPr>
+              <w:t>/0</w:t>
+            </w:r>
+            <w:r>
+              <w:rPr>
+                <w:rFonts w:cs="Arial" w:ascii="Arial" w:hAnsi="Arial"/>
+                <w:b/>
+                <w:sz w:val="18"/>
+                <w:szCs w:val="18"/>
+              </w:rPr>
+              <w:t>9</w:t>
+            </w:r>
+            <w:r>
+              <w:rPr>
+                <w:rFonts w:cs="Arial" w:ascii="Arial" w:hAnsi="Arial"/>
+                <w:b/>
+                <w:sz w:val="18"/>
+                <w:szCs w:val="18"/>
+              </w:rPr>
+              <w:t>/2020</w:t>
             </w:r>
           </w:p>
         </w:tc>
         <w:tc>
           <w:tcPr>
-            <w:tcW w:w="1482" w:type="dxa"/>
+            <w:tcW w:w="1481" w:type="dxa"/>
             <w:tcBorders>
               <w:top w:val="single" w:sz="4" w:space="0" w:color="000000"/>
               <w:left w:val="single" w:sz="4" w:space="0" w:color="000000"/>
@@ -292,7 +319,7 @@
                       <wp:positionV relativeFrom="paragraph">
                         <wp:posOffset>-13335</wp:posOffset>
                       </wp:positionV>
-                      <wp:extent cx="186055" cy="186055"/>
+                      <wp:extent cx="187960" cy="187960"/>
                       <wp:effectExtent l="0" t="0" r="26035" b="26035"/>
                       <wp:wrapNone/>
                       <wp:docPr id="1" name="Rectangle 2"/>
@@ -303,7 +330,7 @@
                             <wps:spPr>
                               <a:xfrm>
                                 <a:off x="0" y="0"/>
-                                <a:ext cx="185400" cy="185400"/>
+                                <a:ext cx="187200" cy="187200"/>
                               </a:xfrm>
                               <a:prstGeom prst="rect">
                                 <a:avLst/>
@@ -331,7 +358,7 @@
                 </mc:Choice>
                 <mc:Fallback>
                   <w:pict>
-                    <v:rect id="shape_0" ID="Rectangle 2" stroked="t" style="position:absolute;margin-left:34.6pt;margin-top:-1.05pt;width:14.55pt;height:14.55pt;mso-wrap-style:none;v-text-anchor:middle" wp14:anchorId="1AA6B615">
+                    <v:rect id="shape_0" ID="Rectangle 2" stroked="t" style="position:absolute;margin-left:34.6pt;margin-top:-1.05pt;width:14.7pt;height:14.7pt;mso-wrap-style:none;v-text-anchor:middle" wp14:anchorId="1AA6B615">
                       <v:fill o:detectmouseclick="t" on="false"/>
                       <v:stroke color="black" weight="9360" joinstyle="miter" endcap="flat"/>
                       <w10:wrap type="none"/>
@@ -350,7 +377,7 @@
                       <wp:positionV relativeFrom="paragraph">
                         <wp:posOffset>-13335</wp:posOffset>
                       </wp:positionV>
-                      <wp:extent cx="186055" cy="186055"/>
+                      <wp:extent cx="187960" cy="187960"/>
                       <wp:effectExtent l="0" t="0" r="26035" b="26035"/>
                       <wp:wrapNone/>
                       <wp:docPr id="2" name="Rectangle 6"/>
@@ -361,7 +388,7 @@
                             <wps:spPr>
                               <a:xfrm>
                                 <a:off x="0" y="0"/>
-                                <a:ext cx="185400" cy="185400"/>
+                                <a:ext cx="187200" cy="187200"/>
                               </a:xfrm>
                               <a:prstGeom prst="rect">
                                 <a:avLst/>
@@ -389,7 +416,7 @@
                 </mc:Choice>
                 <mc:Fallback>
                   <w:pict>
-                    <v:rect id="shape_0" ID="Rectangle 6" stroked="t" style="position:absolute;margin-left:120.9pt;margin-top:-1.05pt;width:14.55pt;height:14.55pt;mso-wrap-style:none;v-text-anchor:middle" wp14:anchorId="08A3FC34">
+                    <v:rect id="shape_0" ID="Rectangle 6" stroked="t" style="position:absolute;margin-left:120.9pt;margin-top:-1.05pt;width:14.7pt;height:14.7pt;mso-wrap-style:none;v-text-anchor:middle" wp14:anchorId="08A3FC34">
                       <v:fill o:detectmouseclick="t" on="false"/>
                       <v:stroke color="black" weight="9360" joinstyle="miter" endcap="flat"/>
                       <w10:wrap type="none"/>
@@ -408,7 +435,7 @@
                       <wp:positionV relativeFrom="paragraph">
                         <wp:posOffset>-13335</wp:posOffset>
                       </wp:positionV>
-                      <wp:extent cx="186055" cy="186055"/>
+                      <wp:extent cx="187960" cy="187960"/>
                       <wp:effectExtent l="0" t="0" r="26035" b="26035"/>
                       <wp:wrapNone/>
                       <wp:docPr id="3" name="Rectangle 7"/>
@@ -419,7 +446,7 @@
                             <wps:spPr>
                               <a:xfrm>
                                 <a:off x="0" y="0"/>
-                                <a:ext cx="185400" cy="185400"/>
+                                <a:ext cx="187200" cy="187200"/>
                               </a:xfrm>
                               <a:prstGeom prst="rect">
                                 <a:avLst/>
@@ -447,7 +474,7 @@
                 </mc:Choice>
                 <mc:Fallback>
                   <w:pict>
-                    <v:rect id="shape_0" ID="Rectangle 7" stroked="t" style="position:absolute;margin-left:201.7pt;margin-top:-1.05pt;width:14.55pt;height:14.55pt;mso-wrap-style:none;v-text-anchor:middle" wp14:anchorId="160F0FB0">
+                    <v:rect id="shape_0" ID="Rectangle 7" stroked="t" style="position:absolute;margin-left:201.7pt;margin-top:-1.05pt;width:14.7pt;height:14.7pt;mso-wrap-style:none;v-text-anchor:middle" wp14:anchorId="160F0FB0">
                       <v:fill o:detectmouseclick="t" on="false"/>
                       <v:stroke color="black" weight="9360" joinstyle="miter" endcap="flat"/>
                       <w10:wrap type="none"/>
@@ -1379,7 +1406,7 @@
             <w:pPr>
               <w:pStyle w:val="Normal"/>
               <w:widowControl w:val="false"/>
-              <w:overflowPunct w:val="true"/>
+              <w:overflowPunct w:val="false"/>
               <w:jc w:val="center"/>
               <w:textAlignment w:val="auto"/>
               <w:rPr>
@@ -1974,7 +2001,7 @@
     <w:pPr>
       <w:widowControl/>
       <w:suppressAutoHyphens w:val="true"/>
-      <w:overflowPunct w:val="false"/>
+      <w:overflowPunct w:val="true"/>
       <w:bidi w:val="0"/>
       <w:spacing w:before="0" w:after="0"/>
       <w:jc w:val="left"/>
@@ -1997,7 +2024,7 @@
     <w:qFormat/>
     <w:rsid w:val="00513eb0"/>
     <w:pPr>
-      <w:overflowPunct w:val="true"/>
+      <w:overflowPunct w:val="false"/>
       <w:spacing w:lineRule="auto" w:line="276" w:before="200" w:after="0"/>
       <w:textAlignment w:val="auto"/>
       <w:outlineLvl w:val="3"/>
@@ -2249,7 +2276,7 @@
     <w:rsid w:val="00f970da"/>
     <w:pPr>
       <w:widowControl w:val="false"/>
-      <w:overflowPunct w:val="true"/>
+      <w:overflowPunct w:val="false"/>
       <w:ind w:left="737" w:hanging="737"/>
       <w:jc w:val="both"/>
       <w:textAlignment w:val="auto"/>
@@ -2266,7 +2293,7 @@
     <w:qFormat/>
     <w:rsid w:val="001108c4"/>
     <w:pPr>
-      <w:overflowPunct w:val="true"/>
+      <w:overflowPunct w:val="false"/>
       <w:spacing w:beforeAutospacing="1" w:afterAutospacing="1"/>
       <w:textAlignment w:val="auto"/>
     </w:pPr>

</xml_diff>

<commit_message>
Atributo Tipo RDO definido como Enum.
</commit_message>
<xml_diff>
--- a/RO.docx
+++ b/RO.docx
@@ -176,43 +176,7 @@
                 <w:sz w:val="18"/>
                 <w:szCs w:val="18"/>
               </w:rPr>
-              <w:t>0</w:t>
-            </w:r>
-            <w:r>
-              <w:rPr>
-                <w:rFonts w:cs="Arial" w:ascii="Arial" w:hAnsi="Arial"/>
-                <w:b/>
-                <w:sz w:val="18"/>
-                <w:szCs w:val="18"/>
-              </w:rPr>
-              <w:t>9</w:t>
-            </w:r>
-            <w:r>
-              <w:rPr>
-                <w:rFonts w:cs="Arial" w:ascii="Arial" w:hAnsi="Arial"/>
-                <w:b/>
-                <w:sz w:val="18"/>
-                <w:szCs w:val="18"/>
-              </w:rPr>
-              <w:t>/0</w:t>
-            </w:r>
-            <w:r>
-              <w:rPr>
-                <w:rFonts w:cs="Arial" w:ascii="Arial" w:hAnsi="Arial"/>
-                <w:b/>
-                <w:sz w:val="18"/>
-                <w:szCs w:val="18"/>
-              </w:rPr>
-              <w:t>9</w:t>
-            </w:r>
-            <w:r>
-              <w:rPr>
-                <w:rFonts w:cs="Arial" w:ascii="Arial" w:hAnsi="Arial"/>
-                <w:b/>
-                <w:sz w:val="18"/>
-                <w:szCs w:val="18"/>
-              </w:rPr>
-              <w:t>/2020</w:t>
+              <w:t>09/09/2020</w:t>
             </w:r>
           </w:p>
         </w:tc>
@@ -319,7 +283,7 @@
                       <wp:positionV relativeFrom="paragraph">
                         <wp:posOffset>-13335</wp:posOffset>
                       </wp:positionV>
-                      <wp:extent cx="187960" cy="187960"/>
+                      <wp:extent cx="188595" cy="188595"/>
                       <wp:effectExtent l="0" t="0" r="26035" b="26035"/>
                       <wp:wrapNone/>
                       <wp:docPr id="1" name="Rectangle 2"/>
@@ -330,7 +294,7 @@
                             <wps:spPr>
                               <a:xfrm>
                                 <a:off x="0" y="0"/>
-                                <a:ext cx="187200" cy="187200"/>
+                                <a:ext cx="187920" cy="187920"/>
                               </a:xfrm>
                               <a:prstGeom prst="rect">
                                 <a:avLst/>
@@ -358,7 +322,7 @@
                 </mc:Choice>
                 <mc:Fallback>
                   <w:pict>
-                    <v:rect id="shape_0" ID="Rectangle 2" stroked="t" style="position:absolute;margin-left:34.6pt;margin-top:-1.05pt;width:14.7pt;height:14.7pt;mso-wrap-style:none;v-text-anchor:middle" wp14:anchorId="1AA6B615">
+                    <v:rect id="shape_0" ID="Rectangle 2" stroked="t" style="position:absolute;margin-left:34.6pt;margin-top:-1.05pt;width:14.75pt;height:14.75pt;mso-wrap-style:none;v-text-anchor:middle" wp14:anchorId="1AA6B615">
                       <v:fill o:detectmouseclick="t" on="false"/>
                       <v:stroke color="black" weight="9360" joinstyle="miter" endcap="flat"/>
                       <w10:wrap type="none"/>
@@ -377,7 +341,7 @@
                       <wp:positionV relativeFrom="paragraph">
                         <wp:posOffset>-13335</wp:posOffset>
                       </wp:positionV>
-                      <wp:extent cx="187960" cy="187960"/>
+                      <wp:extent cx="188595" cy="188595"/>
                       <wp:effectExtent l="0" t="0" r="26035" b="26035"/>
                       <wp:wrapNone/>
                       <wp:docPr id="2" name="Rectangle 6"/>
@@ -388,7 +352,7 @@
                             <wps:spPr>
                               <a:xfrm>
                                 <a:off x="0" y="0"/>
-                                <a:ext cx="187200" cy="187200"/>
+                                <a:ext cx="187920" cy="187920"/>
                               </a:xfrm>
                               <a:prstGeom prst="rect">
                                 <a:avLst/>
@@ -416,7 +380,7 @@
                 </mc:Choice>
                 <mc:Fallback>
                   <w:pict>
-                    <v:rect id="shape_0" ID="Rectangle 6" stroked="t" style="position:absolute;margin-left:120.9pt;margin-top:-1.05pt;width:14.7pt;height:14.7pt;mso-wrap-style:none;v-text-anchor:middle" wp14:anchorId="08A3FC34">
+                    <v:rect id="shape_0" ID="Rectangle 6" stroked="t" style="position:absolute;margin-left:120.9pt;margin-top:-1.05pt;width:14.75pt;height:14.75pt;mso-wrap-style:none;v-text-anchor:middle" wp14:anchorId="08A3FC34">
                       <v:fill o:detectmouseclick="t" on="false"/>
                       <v:stroke color="black" weight="9360" joinstyle="miter" endcap="flat"/>
                       <w10:wrap type="none"/>
@@ -435,7 +399,7 @@
                       <wp:positionV relativeFrom="paragraph">
                         <wp:posOffset>-13335</wp:posOffset>
                       </wp:positionV>
-                      <wp:extent cx="187960" cy="187960"/>
+                      <wp:extent cx="188595" cy="188595"/>
                       <wp:effectExtent l="0" t="0" r="26035" b="26035"/>
                       <wp:wrapNone/>
                       <wp:docPr id="3" name="Rectangle 7"/>
@@ -446,7 +410,7 @@
                             <wps:spPr>
                               <a:xfrm>
                                 <a:off x="0" y="0"/>
-                                <a:ext cx="187200" cy="187200"/>
+                                <a:ext cx="187920" cy="187920"/>
                               </a:xfrm>
                               <a:prstGeom prst="rect">
                                 <a:avLst/>
@@ -474,7 +438,7 @@
                 </mc:Choice>
                 <mc:Fallback>
                   <w:pict>
-                    <v:rect id="shape_0" ID="Rectangle 7" stroked="t" style="position:absolute;margin-left:201.7pt;margin-top:-1.05pt;width:14.7pt;height:14.7pt;mso-wrap-style:none;v-text-anchor:middle" wp14:anchorId="160F0FB0">
+                    <v:rect id="shape_0" ID="Rectangle 7" stroked="t" style="position:absolute;margin-left:201.7pt;margin-top:-1.05pt;width:14.75pt;height:14.75pt;mso-wrap-style:none;v-text-anchor:middle" wp14:anchorId="160F0FB0">
                       <v:fill o:detectmouseclick="t" on="false"/>
                       <v:stroke color="black" weight="9360" joinstyle="miter" endcap="flat"/>
                       <w10:wrap type="none"/>
@@ -1185,47 +1149,7 @@
                 <w:sz w:val="18"/>
                 <w:szCs w:val="18"/>
               </w:rPr>
-              <w:t>Lorem ipsum dolor sit amet consectetur adipiscing elit, netus ultrices feugiat nascetur fringilla vestibulum dictum eros, urna sodales lacinia facilisi tristique nullam. Per vitae est ut leo bibendum litora primis enim viverra aliquam natoque, consequat aliquet ultrices dignissim accumsan purus ridiculus massa vulputate morbi lectus, turpis suspendisse ad tellus class ligula auctor mattis posuere nibh. Praesent efficitur fringilla iaculis curae faucibus senectus ullamcorper convallis est, sit maecenas vitae nunc bibendum metus conubia sagittis, gravida et lectus facilisis ridiculus purus magna commodo. Venenatis sollicitudin consectetur habitant ad nisi lorem porttitor enim natoque, magnis est vivamus eleifend class suspendisse semper scelerisque nibh iaculis, nullam et pharetra mauris tellus magna dapibus eu. Odio nascetur aliquam tortor vel sociosqu a habitasse vehicula, eu himenaeos mus iaculis libero viverra fermentum suscipit felis, vulputate quisque magnis pulvinar at quam etiam. In consequat egestas justo porttitor ornare cras vulputate sociosqu dis consectetur, accumsan ipsum nulla enim rhoncus phasellus eleifend pellentesque purus dictum ac, eget sodales varius nec primis elementum mi mauris montes. Ultrices himenaeos consequat adipiscing facilisis vivamus lectus eu vitae litora duis congue, egestas ante interdum maximus metus orci euismod fermentum pharetra diam inceptos id, elementum mattis netus ullamcorper dis sit lobortis platea sagittis amet. Litora proin class enim praesent nulla curae cursus platea primis, mauris vulputate metus arcu natoque pharetra montes morbi, lectus mattis sagittis libero odio fermentum etiam rhoncus.&lt;/p&gt;</w:t>
-            </w:r>
-          </w:p>
-          <w:p>
-            <w:pPr>
-              <w:pStyle w:val="Normal"/>
-              <w:widowControl w:val="false"/>
-              <w:spacing w:lineRule="auto" w:line="480"/>
-              <w:jc w:val="both"/>
-              <w:rPr>
-                <w:rFonts w:ascii="Arial" w:hAnsi="Arial" w:cs="Arial"/>
-                <w:sz w:val="18"/>
-                <w:szCs w:val="18"/>
-              </w:rPr>
-            </w:pPr>
-            <w:r>
-              <w:rPr>
-                <w:rFonts w:cs="Arial" w:ascii="Arial" w:hAnsi="Arial"/>
-                <w:sz w:val="18"/>
-                <w:szCs w:val="18"/>
-              </w:rPr>
-            </w:r>
-          </w:p>
-          <w:p>
-            <w:pPr>
-              <w:pStyle w:val="Normal"/>
-              <w:widowControl w:val="false"/>
-              <w:spacing w:lineRule="auto" w:line="480"/>
-              <w:jc w:val="both"/>
-              <w:rPr>
-                <w:rFonts w:ascii="Arial" w:hAnsi="Arial" w:cs="Arial"/>
-                <w:sz w:val="18"/>
-                <w:szCs w:val="18"/>
-              </w:rPr>
-            </w:pPr>
-            <w:r>
-              <w:rPr>
-                <w:rFonts w:cs="Arial" w:ascii="Arial" w:hAnsi="Arial"/>
-                <w:sz w:val="18"/>
-                <w:szCs w:val="18"/>
-              </w:rPr>
+              <w:t>Teste1</w:t>
             </w:r>
           </w:p>
         </w:tc>
@@ -1255,134 +1179,11 @@
             <w:r>
               <w:rPr>
                 <w:rFonts w:cs="Arial" w:ascii="Arial" w:hAnsi="Arial"/>
-                <w:sz w:val="18"/>
-                <w:szCs w:val="18"/>
-              </w:rPr>
-            </w:r>
-          </w:p>
-          <w:p>
-            <w:pPr>
-              <w:pStyle w:val="Normal"/>
-              <w:widowControl w:val="false"/>
-              <w:jc w:val="both"/>
-              <w:rPr>
-                <w:rStyle w:val="Nfase"/>
-                <w:rFonts w:ascii="Arial" w:hAnsi="Arial" w:cs="Arial"/>
-                <w:color w:val="333333"/>
-                <w:sz w:val="23"/>
-                <w:szCs w:val="23"/>
-                <w:shd w:fill="FFFFFF" w:val="clear"/>
-              </w:rPr>
-            </w:pPr>
-            <w:r>
-              <w:rPr>
-                <w:rStyle w:val="Nfase"/>
-                <w:rFonts w:cs="Arial" w:ascii="Arial" w:hAnsi="Arial"/>
-                <w:color w:val="333333"/>
-                <w:sz w:val="23"/>
-                <w:szCs w:val="23"/>
-                <w:shd w:fill="FFFFFF" w:val="clear"/>
-              </w:rPr>
-              <w:t>O vídeo fornece uma maneira poderosa de ajudá-lo a provar seu argumento. Ao clicar em Vídeo Online, você pode colar o código de inserção do vídeo que deseja adicionar. Você também pode digitar uma palavra-chave para pesquisar online o vídeo mais adequado ao seu documento.</w:t>
-            </w:r>
-          </w:p>
-          <w:p>
-            <w:pPr>
-              <w:pStyle w:val="Normal"/>
-              <w:widowControl w:val="false"/>
-              <w:jc w:val="both"/>
-              <w:rPr>
-                <w:rStyle w:val="Nfase"/>
-                <w:rFonts w:ascii="Arial" w:hAnsi="Arial" w:cs="Arial"/>
-                <w:color w:val="333333"/>
-                <w:sz w:val="23"/>
-                <w:szCs w:val="23"/>
-                <w:shd w:fill="FFFFFF" w:val="clear"/>
-              </w:rPr>
-            </w:pPr>
-            <w:r>
-              <w:rPr>
-                <w:rStyle w:val="Nfase"/>
-                <w:rFonts w:cs="Arial" w:ascii="Arial" w:hAnsi="Arial"/>
-                <w:color w:val="333333"/>
-                <w:sz w:val="23"/>
-                <w:szCs w:val="23"/>
-                <w:shd w:fill="FFFFFF" w:val="clear"/>
-              </w:rPr>
-              <w:t>Para dar ao documento uma aparência profissional, o Word fornece designs de cabeçalho, rodapé, folha de rosto e caixa de texto que se complementam entre si. Por exemplo, você pode adicionar uma folha de rosto, um cabeçalho e uma barra lateral correspondentes. Clique em Inserir e escolha os elementos desejados nas diferentes galerias.</w:t>
-            </w:r>
-          </w:p>
-          <w:p>
-            <w:pPr>
-              <w:pStyle w:val="Normal"/>
-              <w:widowControl w:val="false"/>
-              <w:jc w:val="both"/>
-              <w:rPr>
-                <w:rStyle w:val="Nfase"/>
-                <w:rFonts w:ascii="Arial" w:hAnsi="Arial" w:cs="Arial"/>
-                <w:color w:val="333333"/>
-                <w:sz w:val="23"/>
-                <w:szCs w:val="23"/>
-                <w:shd w:fill="FFFFFF" w:val="clear"/>
-              </w:rPr>
-            </w:pPr>
-            <w:r>
-              <w:rPr>
-                <w:rStyle w:val="Nfase"/>
-                <w:rFonts w:cs="Arial" w:ascii="Arial" w:hAnsi="Arial"/>
-                <w:color w:val="333333"/>
-                <w:sz w:val="23"/>
-                <w:szCs w:val="23"/>
-                <w:shd w:fill="FFFFFF" w:val="clear"/>
-              </w:rPr>
-              <w:t>Temas e estilos também ajudam a manter seu documento coordenado. Quando você clica em Design e escolhe um novo tema, as imagens, gráficos e elementos gráficos SmartArt são alterados para corresponder ao novo tema. Quando você aplica estilos, os títulos são alterados para coincidir com o novo tema.</w:t>
-            </w:r>
-          </w:p>
-          <w:p>
-            <w:pPr>
-              <w:pStyle w:val="Normal"/>
-              <w:widowControl w:val="false"/>
-              <w:jc w:val="both"/>
-              <w:rPr>
-                <w:rStyle w:val="Nfase"/>
-                <w:rFonts w:ascii="Arial" w:hAnsi="Arial" w:cs="Arial"/>
-                <w:color w:val="333333"/>
-                <w:sz w:val="23"/>
-                <w:szCs w:val="23"/>
-                <w:shd w:fill="FFFFFF" w:val="clear"/>
-              </w:rPr>
-            </w:pPr>
-            <w:r>
-              <w:rPr>
-                <w:rStyle w:val="Nfase"/>
-                <w:rFonts w:cs="Arial" w:ascii="Arial" w:hAnsi="Arial"/>
-                <w:color w:val="333333"/>
-                <w:sz w:val="23"/>
-                <w:szCs w:val="23"/>
-                <w:shd w:fill="FFFFFF" w:val="clear"/>
-              </w:rPr>
-              <w:t>Economize tempo no Word com novos botões que são mostrados no local em que você precisa deles. Para alterar a maneira como uma imagem se ajusta ao seu documento, clique nela e um botão de opções de layout será exibido ao lado. Ao trabalhar em uma tabela, clique no local onde deseja adicionar uma linha ou uma coluna e clique no sinal de adição.</w:t>
-            </w:r>
-          </w:p>
-          <w:p>
-            <w:pPr>
-              <w:pStyle w:val="Normal"/>
-              <w:widowControl w:val="false"/>
-              <w:jc w:val="both"/>
-              <w:rPr>
-                <w:rFonts w:ascii="Arial" w:hAnsi="Arial" w:cs="Arial"/>
                 <w:color w:val="000000"/>
                 <w:sz w:val="18"/>
                 <w:szCs w:val="18"/>
               </w:rPr>
-            </w:pPr>
-            <w:r>
-              <w:rPr>
-                <w:rFonts w:cs="Arial" w:ascii="Arial" w:hAnsi="Arial"/>
-                <w:color w:val="000000"/>
-                <w:sz w:val="18"/>
-                <w:szCs w:val="18"/>
-              </w:rPr>
+              <w:t>Teste2</w:t>
             </w:r>
           </w:p>
         </w:tc>
@@ -1406,7 +1207,7 @@
             <w:pPr>
               <w:pStyle w:val="Normal"/>
               <w:widowControl w:val="false"/>
-              <w:overflowPunct w:val="false"/>
+              <w:overflowPunct w:val="true"/>
               <w:jc w:val="center"/>
               <w:textAlignment w:val="auto"/>
               <w:rPr>
@@ -2001,7 +1802,7 @@
     <w:pPr>
       <w:widowControl/>
       <w:suppressAutoHyphens w:val="true"/>
-      <w:overflowPunct w:val="true"/>
+      <w:overflowPunct w:val="false"/>
       <w:bidi w:val="0"/>
       <w:spacing w:before="0" w:after="0"/>
       <w:jc w:val="left"/>
@@ -2024,7 +1825,7 @@
     <w:qFormat/>
     <w:rsid w:val="00513eb0"/>
     <w:pPr>
-      <w:overflowPunct w:val="false"/>
+      <w:overflowPunct w:val="true"/>
       <w:spacing w:lineRule="auto" w:line="276" w:before="200" w:after="0"/>
       <w:textAlignment w:val="auto"/>
       <w:outlineLvl w:val="3"/>
@@ -2276,7 +2077,7 @@
     <w:rsid w:val="00f970da"/>
     <w:pPr>
       <w:widowControl w:val="false"/>
-      <w:overflowPunct w:val="false"/>
+      <w:overflowPunct w:val="true"/>
       <w:ind w:left="737" w:hanging="737"/>
       <w:jc w:val="both"/>
       <w:textAlignment w:val="auto"/>
@@ -2293,7 +2094,7 @@
     <w:qFormat/>
     <w:rsid w:val="001108c4"/>
     <w:pPr>
-      <w:overflowPunct w:val="false"/>
+      <w:overflowPunct w:val="true"/>
       <w:spacing w:beforeAutospacing="1" w:afterAutospacing="1"/>
       <w:textAlignment w:val="auto"/>
     </w:pPr>

</xml_diff>